<commit_message>
File structure and instruction work
</commit_message>
<xml_diff>
--- a/doc/install instructions.docx
+++ b/doc/install instructions.docx
@@ -1,8 +1,13 @@
 
 <file path=word/document.xml><?xml version="1.0" encoding="utf-8"?>
-<w:document xmlns:wpc="http://schemas.microsoft.com/office/word/2010/wordprocessingCanvas" xmlns:cx="http://schemas.microsoft.com/office/drawing/2014/chartex" xmlns:cx1="http://schemas.microsoft.com/office/drawing/2015/9/8/chartex" xmlns:mc="http://schemas.openxmlformats.org/markup-compatibility/2006" xmlns:o="urn:schemas-microsoft-com:office:office" xmlns:r="http://schemas.openxmlformats.org/officeDocument/2006/relationships" xmlns:m="http://schemas.openxmlformats.org/officeDocument/2006/math" xmlns:v="urn:schemas-microsoft-com:vml" xmlns:wp14="http://schemas.microsoft.com/office/word/2010/wordprocessingDrawing" xmlns:wp="http://schemas.openxmlformats.org/drawingml/2006/wordprocessingDrawing" xmlns:w10="urn:schemas-microsoft-com:office:word" xmlns:w="http://schemas.openxmlformats.org/wordprocessingml/2006/main" xmlns:w14="http://schemas.microsoft.com/office/word/2010/wordml" xmlns:w15="http://schemas.microsoft.com/office/word/2012/wordml" xmlns:w16se="http://schemas.microsoft.com/office/word/2015/wordml/symex" xmlns:wpg="http://schemas.microsoft.com/office/word/2010/wordprocessingGroup" xmlns:wpi="http://schemas.microsoft.com/office/word/2010/wordprocessingInk" xmlns:wne="http://schemas.microsoft.com/office/word/2006/wordml" xmlns:wps="http://schemas.microsoft.com/office/word/2010/wordprocessingShape" mc:Ignorable="w14 w15 w16se wp14">
+<w:document xmlns:wpc="http://schemas.microsoft.com/office/word/2010/wordprocessingCanvas" xmlns:cx="http://schemas.microsoft.com/office/drawing/2014/chartex" xmlns:cx1="http://schemas.microsoft.com/office/drawing/2015/9/8/chartex" xmlns:cx2="http://schemas.microsoft.com/office/drawing/2015/10/21/chartex" xmlns:cx3="http://schemas.microsoft.com/office/drawing/2016/5/9/chartex" xmlns:cx4="http://schemas.microsoft.com/office/drawing/2016/5/10/chartex" xmlns:cx5="http://schemas.microsoft.com/office/drawing/2016/5/11/chartex" xmlns:cx6="http://schemas.microsoft.com/office/drawing/2016/5/12/chartex" xmlns:cx7="http://schemas.microsoft.com/office/drawing/2016/5/13/chartex" xmlns:cx8="http://schemas.microsoft.com/office/drawing/2016/5/14/chartex" xmlns:mc="http://schemas.openxmlformats.org/markup-compatibility/2006" xmlns:o="urn:schemas-microsoft-com:office:office" xmlns:r="http://schemas.openxmlformats.org/officeDocument/2006/relationships" xmlns:m="http://schemas.openxmlformats.org/officeDocument/2006/math" xmlns:v="urn:schemas-microsoft-com:vml" xmlns:wp14="http://schemas.microsoft.com/office/word/2010/wordprocessingDrawing" xmlns:wp="http://schemas.openxmlformats.org/drawingml/2006/wordprocessingDrawing" xmlns:w10="urn:schemas-microsoft-com:office:word" xmlns:w="http://schemas.openxmlformats.org/wordprocessingml/2006/main" xmlns:w14="http://schemas.microsoft.com/office/word/2010/wordml" xmlns:w15="http://schemas.microsoft.com/office/word/2012/wordml" xmlns:w16se="http://schemas.microsoft.com/office/word/2015/wordml/symex" xmlns:wpg="http://schemas.microsoft.com/office/word/2010/wordprocessingGroup" xmlns:wpi="http://schemas.microsoft.com/office/word/2010/wordprocessingInk" xmlns:wne="http://schemas.microsoft.com/office/word/2006/wordml" xmlns:wps="http://schemas.microsoft.com/office/word/2010/wordprocessingShape" mc:Ignorable="w14 w15 w16se wp14">
   <w:body>
     <w:p>
+      <w:r>
+        <w:t>Installation and Setup</w:t>
+      </w:r>
+    </w:p>
+    <w:p>
       <w:pPr>
         <w:pStyle w:val="ListParagraph"/>
         <w:numPr>
@@ -11,13 +16,8 @@
         </w:numPr>
       </w:pPr>
       <w:r>
-        <w:t xml:space="preserve">Download and install </w:t>
-      </w:r>
-      <w:proofErr w:type="spellStart"/>
-      <w:r>
-        <w:t>perl</w:t>
-      </w:r>
-      <w:proofErr w:type="spellEnd"/>
+        <w:t>Download and install perl</w:t>
+      </w:r>
       <w:r>
         <w:t xml:space="preserve"> </w:t>
       </w:r>
@@ -42,15 +42,7 @@
         </w:numPr>
       </w:pPr>
       <w:r>
-        <w:t xml:space="preserve">Verify </w:t>
-      </w:r>
-      <w:proofErr w:type="spellStart"/>
-      <w:r>
-        <w:t>perl</w:t>
-      </w:r>
-      <w:proofErr w:type="spellEnd"/>
-      <w:r>
-        <w:t xml:space="preserve"> binaries are in path</w:t>
+        <w:t>Verify perl binaries are in path</w:t>
       </w:r>
     </w:p>
     <w:p>
@@ -62,31 +54,148 @@
         </w:numPr>
       </w:pPr>
       <w:r>
-        <w:t>Verify .</w:t>
-      </w:r>
-      <w:proofErr w:type="spellStart"/>
-      <w:r>
-        <w:t>pl</w:t>
-      </w:r>
-      <w:proofErr w:type="spellEnd"/>
+        <w:t>Verify .pl ext is associated with perl.</w:t>
+      </w:r>
+    </w:p>
+    <w:p>
+      <w:pPr>
+        <w:pStyle w:val="ListParagraph"/>
+        <w:numPr>
+          <w:ilvl w:val="0"/>
+          <w:numId w:val="1"/>
+        </w:numPr>
+      </w:pPr>
+      <w:r>
+        <w:t>Put script location in path</w:t>
+      </w:r>
+    </w:p>
+    <w:p>
+      <w:pPr>
+        <w:pStyle w:val="ListParagraph"/>
+        <w:numPr>
+          <w:ilvl w:val="0"/>
+          <w:numId w:val="1"/>
+        </w:numPr>
+      </w:pPr>
+      <w:r>
+        <w:t>Open up command prompt and run cpan</w:t>
+      </w:r>
+      <w:r>
+        <w:t>, this could take a while.</w:t>
+      </w:r>
+    </w:p>
+    <w:p>
+      <w:pPr>
+        <w:pStyle w:val="ListParagraph"/>
+        <w:numPr>
+          <w:ilvl w:val="0"/>
+          <w:numId w:val="1"/>
+        </w:numPr>
+      </w:pPr>
+      <w:r>
+        <w:t>Type the following into the command prompt to install the perl modules</w:t>
+      </w:r>
+    </w:p>
+    <w:p>
+      <w:pPr>
+        <w:pStyle w:val="ListParagraph"/>
+        <w:numPr>
+          <w:ilvl w:val="1"/>
+          <w:numId w:val="1"/>
+        </w:numPr>
+      </w:pPr>
+      <w:r>
+        <w:t>PPM install dmake</w:t>
+      </w:r>
+    </w:p>
+    <w:p>
+      <w:pPr>
+        <w:pStyle w:val="ListParagraph"/>
+        <w:numPr>
+          <w:ilvl w:val="1"/>
+          <w:numId w:val="1"/>
+        </w:numPr>
+      </w:pPr>
+      <w:r>
+        <w:t>cpan App::cpanminus</w:t>
+      </w:r>
+    </w:p>
+    <w:p>
+      <w:pPr>
+        <w:pStyle w:val="ListParagraph"/>
+        <w:numPr>
+          <w:ilvl w:val="1"/>
+          <w:numId w:val="1"/>
+        </w:numPr>
+      </w:pPr>
+      <w:r>
+        <w:t xml:space="preserve">cpanm </w:t>
+      </w:r>
+      <w:r>
+        <w:t>Spreadsheet::WriteExcel</w:t>
+      </w:r>
+    </w:p>
+    <w:p>
+      <w:pPr>
+        <w:pStyle w:val="ListParagraph"/>
+        <w:numPr>
+          <w:ilvl w:val="1"/>
+          <w:numId w:val="1"/>
+        </w:numPr>
+      </w:pPr>
+      <w:r>
+        <w:t xml:space="preserve">cpanm </w:t>
+      </w:r>
+      <w:r>
+        <w:t>Text::N</w:t>
+      </w:r>
+      <w:r>
+        <w:t>grams</w:t>
+      </w:r>
+      <w:r>
+        <w:t xml:space="preserve"> (may need to be forced –f Text::Ngrams)</w:t>
+      </w:r>
+    </w:p>
+    <w:p>
+      <w:pPr>
+        <w:pStyle w:val="ListParagraph"/>
+        <w:numPr>
+          <w:ilvl w:val="1"/>
+          <w:numId w:val="1"/>
+        </w:numPr>
+      </w:pPr>
+      <w:r>
+        <w:t>c</w:t>
+      </w:r>
+      <w:r>
+        <w:t xml:space="preserve">panm </w:t>
+      </w:r>
+      <w:r>
+        <w:t>FFI</w:t>
+      </w:r>
+      <w:r>
+        <w:t>::Raw</w:t>
+      </w:r>
       <w:r>
         <w:t xml:space="preserve"> </w:t>
       </w:r>
-      <w:proofErr w:type="spellStart"/>
-      <w:r>
-        <w:t>ext</w:t>
-      </w:r>
-      <w:proofErr w:type="spellEnd"/>
-      <w:r>
-        <w:t xml:space="preserve"> is associated with </w:t>
-      </w:r>
-      <w:proofErr w:type="spellStart"/>
-      <w:r>
-        <w:t>perl</w:t>
-      </w:r>
-      <w:proofErr w:type="spellEnd"/>
-      <w:r>
-        <w:t>.</w:t>
+      <w:r>
+        <w:t>(may need to be forced –f FFI::Raw</w:t>
+      </w:r>
+    </w:p>
+    <w:p>
+      <w:pPr>
+        <w:pStyle w:val="ListParagraph"/>
+        <w:numPr>
+          <w:ilvl w:val="1"/>
+          <w:numId w:val="1"/>
+        </w:numPr>
+      </w:pPr>
+      <w:r>
+        <w:t xml:space="preserve">cpan </w:t>
+      </w:r>
+      <w:r>
+        <w:t>IPC::Cmd</w:t>
       </w:r>
     </w:p>
     <w:p>
@@ -98,7 +207,52 @@
         </w:numPr>
       </w:pPr>
       <w:r>
-        <w:t>Put script location in path</w:t>
+        <w:t>Add “</w:t>
+      </w:r>
+      <w:r>
+        <w:t>C:\Users\jsiegers\Desktop\MyTools\MyTools</w:t>
+      </w:r>
+      <w:r>
+        <w:t>” (wherever perl scripts are located) to PERLLIB enviro variable – create if it doesn’t exist</w:t>
+      </w:r>
+    </w:p>
+    <w:p>
+      <w:r>
+        <w:t>Using Asap</w:t>
+      </w:r>
+    </w:p>
+    <w:p>
+      <w:pPr>
+        <w:rPr>
+          <w:u w:val="single"/>
+        </w:rPr>
+      </w:pPr>
+    </w:p>
+    <w:p>
+      <w:pPr>
+        <w:rPr>
+          <w:u w:val="single"/>
+        </w:rPr>
+      </w:pPr>
+      <w:r>
+        <w:rPr>
+          <w:u w:val="single"/>
+        </w:rPr>
+        <w:br w:type="page"/>
+      </w:r>
+    </w:p>
+    <w:p>
+      <w:pPr>
+        <w:rPr>
+          <w:u w:val="single"/>
+        </w:rPr>
+      </w:pPr>
+      <w:r>
+        <w:rPr>
+          <w:u w:val="single"/>
+        </w:rPr>
+        <w:lastRenderedPageBreak/>
+        <w:t xml:space="preserve">From the GUI </w:t>
       </w:r>
     </w:p>
     <w:p>
@@ -106,28 +260,47 @@
         <w:pStyle w:val="ListParagraph"/>
         <w:numPr>
           <w:ilvl w:val="0"/>
-          <w:numId w:val="1"/>
-        </w:numPr>
-      </w:pPr>
-      <w:r>
-        <w:t xml:space="preserve">Open up command prompt and run </w:t>
-      </w:r>
-      <w:proofErr w:type="spellStart"/>
-      <w:r>
-        <w:t>cpan</w:t>
-      </w:r>
-      <w:proofErr w:type="spellEnd"/>
+          <w:numId w:val="2"/>
+        </w:numPr>
+      </w:pPr>
+      <w:r>
+        <w:t xml:space="preserve">Select whether you want to make a query on a single file or run an experiment on multiple files and authors. </w:t>
+      </w:r>
+    </w:p>
+    <w:p>
+      <w:pPr>
+        <w:pStyle w:val="ListParagraph"/>
+        <w:numPr>
+          <w:ilvl w:val="0"/>
+          <w:numId w:val="2"/>
+        </w:numPr>
+      </w:pPr>
+      <w:r>
+        <w:t>Select the method, SCAP or Burrows</w:t>
+      </w:r>
+    </w:p>
+    <w:p>
+      <w:pPr>
+        <w:pStyle w:val="ListParagraph"/>
+        <w:numPr>
+          <w:ilvl w:val="0"/>
+          <w:numId w:val="5"/>
+        </w:numPr>
+      </w:pPr>
+      <w:r>
+        <w:t>SCAP is a language-agnostic method that compares groups of tokens in a file(s)</w:t>
+      </w:r>
     </w:p>
     <w:p>
       <w:pPr>
         <w:pStyle w:val="ListParagraph"/>
         <w:numPr>
           <w:ilvl w:val="1"/>
-          <w:numId w:val="1"/>
-        </w:numPr>
-      </w:pPr>
-      <w:r>
-        <w:t>*wait*</w:t>
+          <w:numId w:val="5"/>
+        </w:numPr>
+      </w:pPr>
+      <w:r>
+        <w:t xml:space="preserve">Requires N which is the token length </w:t>
       </w:r>
     </w:p>
     <w:p>
@@ -135,11 +308,11 @@
         <w:pStyle w:val="ListParagraph"/>
         <w:numPr>
           <w:ilvl w:val="1"/>
-          <w:numId w:val="1"/>
-        </w:numPr>
-      </w:pPr>
-      <w:r>
-        <w:t>*lots of waiting*</w:t>
+          <w:numId w:val="5"/>
+        </w:numPr>
+      </w:pPr>
+      <w:r>
+        <w:t>Optional L which is the maximum number of tokens to store</w:t>
       </w:r>
     </w:p>
     <w:p>
@@ -147,19 +320,11 @@
         <w:pStyle w:val="ListParagraph"/>
         <w:numPr>
           <w:ilvl w:val="0"/>
-          <w:numId w:val="1"/>
-        </w:numPr>
-      </w:pPr>
-      <w:r>
-        <w:t xml:space="preserve">Install the following </w:t>
-      </w:r>
-      <w:proofErr w:type="spellStart"/>
-      <w:r>
-        <w:t>perl</w:t>
-      </w:r>
-      <w:proofErr w:type="spellEnd"/>
-      <w:r>
-        <w:t xml:space="preserve"> modules</w:t>
+          <w:numId w:val="5"/>
+        </w:numPr>
+      </w:pPr>
+      <w:r>
+        <w:t>Burrows fast, non-language-agnostic method</w:t>
       </w:r>
     </w:p>
     <w:p>
@@ -167,19 +332,11 @@
         <w:pStyle w:val="ListParagraph"/>
         <w:numPr>
           <w:ilvl w:val="1"/>
-          <w:numId w:val="1"/>
-        </w:numPr>
-      </w:pPr>
-      <w:r>
-        <w:t xml:space="preserve">PPM install </w:t>
-      </w:r>
-      <w:proofErr w:type="spellStart"/>
-      <w:r>
-        <w:t>dmake</w:t>
-      </w:r>
-      <w:proofErr w:type="spellEnd"/>
-      <w:r>
-        <w:t>??? -Brian</w:t>
+          <w:numId w:val="5"/>
+        </w:numPr>
+      </w:pPr>
+      <w:r>
+        <w:t>Requires N which is the token length</w:t>
       </w:r>
     </w:p>
     <w:p>
@@ -187,231 +344,99 @@
         <w:pStyle w:val="ListParagraph"/>
         <w:numPr>
           <w:ilvl w:val="1"/>
-          <w:numId w:val="1"/>
-        </w:numPr>
-      </w:pPr>
-      <w:proofErr w:type="spellStart"/>
-      <w:r>
-        <w:t>cpan</w:t>
-      </w:r>
-      <w:proofErr w:type="spellEnd"/>
-      <w:r>
-        <w:t xml:space="preserve"> </w:t>
-      </w:r>
-      <w:proofErr w:type="gramStart"/>
-      <w:r>
-        <w:t>App::</w:t>
-      </w:r>
-      <w:proofErr w:type="spellStart"/>
-      <w:proofErr w:type="gramEnd"/>
-      <w:r>
-        <w:t>cpanminus</w:t>
-      </w:r>
-      <w:proofErr w:type="spellEnd"/>
-    </w:p>
-    <w:p>
-      <w:pPr>
-        <w:pStyle w:val="ListParagraph"/>
-        <w:numPr>
-          <w:ilvl w:val="1"/>
-          <w:numId w:val="1"/>
-        </w:numPr>
-      </w:pPr>
-      <w:proofErr w:type="spellStart"/>
-      <w:r>
-        <w:t>cpanm</w:t>
-      </w:r>
-      <w:proofErr w:type="spellEnd"/>
-      <w:r>
-        <w:t xml:space="preserve"> </w:t>
-      </w:r>
-      <w:proofErr w:type="gramStart"/>
-      <w:r>
-        <w:t>Spreadsheet::</w:t>
-      </w:r>
-      <w:proofErr w:type="spellStart"/>
-      <w:proofErr w:type="gramEnd"/>
-      <w:r>
-        <w:t>WriteExcel</w:t>
-      </w:r>
-      <w:proofErr w:type="spellEnd"/>
-    </w:p>
-    <w:p>
-      <w:pPr>
-        <w:pStyle w:val="ListParagraph"/>
-        <w:numPr>
-          <w:ilvl w:val="1"/>
-          <w:numId w:val="1"/>
-        </w:numPr>
-      </w:pPr>
-      <w:proofErr w:type="spellStart"/>
-      <w:r>
-        <w:t>cpanm</w:t>
-      </w:r>
-      <w:proofErr w:type="spellEnd"/>
-      <w:r>
-        <w:t xml:space="preserve"> </w:t>
-      </w:r>
-      <w:proofErr w:type="gramStart"/>
-      <w:r>
-        <w:t>Text::</w:t>
-      </w:r>
-      <w:proofErr w:type="spellStart"/>
-      <w:proofErr w:type="gramEnd"/>
-      <w:r>
-        <w:t>N</w:t>
-      </w:r>
-      <w:r>
-        <w:t>grams</w:t>
-      </w:r>
-      <w:proofErr w:type="spellEnd"/>
+          <w:numId w:val="5"/>
+        </w:numPr>
+      </w:pPr>
+      <w:r>
+        <w:t xml:space="preserve">Requires a Token file for the language </w:t>
+      </w:r>
     </w:p>
     <w:p>
       <w:pPr>
         <w:pStyle w:val="ListParagraph"/>
         <w:numPr>
           <w:ilvl w:val="2"/>
-          <w:numId w:val="1"/>
-        </w:numPr>
-      </w:pPr>
-      <w:r>
-        <w:t>May need to be forced.</w:t>
-      </w:r>
-    </w:p>
-    <w:p>
-      <w:pPr>
-        <w:pStyle w:val="ListParagraph"/>
-        <w:numPr>
-          <w:ilvl w:val="2"/>
-          <w:numId w:val="1"/>
-        </w:numPr>
-      </w:pPr>
-      <w:r>
-        <w:t>Had to force -Brian</w:t>
-      </w:r>
-    </w:p>
-    <w:p>
-      <w:pPr>
-        <w:pStyle w:val="ListParagraph"/>
-        <w:numPr>
-          <w:ilvl w:val="3"/>
-          <w:numId w:val="1"/>
-        </w:numPr>
-      </w:pPr>
-      <w:proofErr w:type="spellStart"/>
-      <w:r>
-        <w:t>Cpanm</w:t>
-      </w:r>
-      <w:proofErr w:type="spellEnd"/>
-      <w:r>
-        <w:t xml:space="preserve"> </w:t>
-      </w:r>
-      <w:r>
-        <w:t>-</w:t>
-      </w:r>
+          <w:numId w:val="5"/>
+        </w:numPr>
+      </w:pPr>
+      <w:r>
+        <w:t>C# and Java Token files are provided in the res file</w:t>
+      </w:r>
+    </w:p>
+    <w:p>
+      <w:pPr>
+        <w:ind w:left="720"/>
+      </w:pPr>
+      <w:r>
+        <w:t xml:space="preserve">Running a query </w:t>
+      </w:r>
+    </w:p>
+    <w:p>
+      <w:pPr>
+        <w:pStyle w:val="ListParagraph"/>
+        <w:numPr>
+          <w:ilvl w:val="0"/>
+          <w:numId w:val="5"/>
+        </w:numPr>
+      </w:pPr>
+      <w:r>
+        <w:t>Running a query checks the test file against the files in the training directory</w:t>
+      </w:r>
+    </w:p>
+    <w:p>
+      <w:pPr>
+        <w:pStyle w:val="ListParagraph"/>
+        <w:numPr>
+          <w:ilvl w:val="0"/>
+          <w:numId w:val="5"/>
+        </w:numPr>
+      </w:pPr>
+      <w:r>
+        <w:t>Training results are entered into the training output directory, this directory must be empty to run the query properly</w:t>
+      </w:r>
+    </w:p>
+    <w:p>
+      <w:pPr>
+        <w:ind w:left="720"/>
+      </w:pPr>
+      <w:r>
+        <w:t>Running experiment</w:t>
+      </w:r>
+    </w:p>
+    <w:p>
+      <w:pPr>
+        <w:pStyle w:val="ListParagraph"/>
+        <w:numPr>
+          <w:ilvl w:val="0"/>
+          <w:numId w:val="5"/>
+        </w:numPr>
+      </w:pPr>
       <w:bookmarkStart w:id="0" w:name="_GoBack"/>
       <w:bookmarkEnd w:id="0"/>
-      <w:r>
-        <w:t>-f Text::</w:t>
-      </w:r>
-      <w:proofErr w:type="spellStart"/>
-      <w:r>
-        <w:t>Ngrams</w:t>
-      </w:r>
-      <w:proofErr w:type="spellEnd"/>
-    </w:p>
-    <w:p>
-      <w:pPr>
-        <w:pStyle w:val="ListParagraph"/>
-        <w:numPr>
-          <w:ilvl w:val="1"/>
-          <w:numId w:val="1"/>
-        </w:numPr>
-      </w:pPr>
-      <w:proofErr w:type="spellStart"/>
-      <w:r>
-        <w:t>c</w:t>
-      </w:r>
-      <w:r>
-        <w:t>panm</w:t>
-      </w:r>
-      <w:proofErr w:type="spellEnd"/>
-      <w:r>
-        <w:t xml:space="preserve"> </w:t>
-      </w:r>
-      <w:proofErr w:type="gramStart"/>
-      <w:r>
-        <w:t>FFI</w:t>
-      </w:r>
-      <w:r>
-        <w:t>::</w:t>
-      </w:r>
-      <w:proofErr w:type="gramEnd"/>
-      <w:r>
-        <w:t>Raw</w:t>
-      </w:r>
-      <w:r>
-        <w:t xml:space="preserve"> </w:t>
-      </w:r>
-    </w:p>
-    <w:p>
-      <w:pPr>
-        <w:pStyle w:val="ListParagraph"/>
-        <w:numPr>
-          <w:ilvl w:val="2"/>
-          <w:numId w:val="1"/>
-        </w:numPr>
-      </w:pPr>
-      <w:r>
-        <w:t xml:space="preserve">couldn’t get this installed properly but I got the </w:t>
-      </w:r>
-      <w:proofErr w:type="spellStart"/>
-      <w:r>
-        <w:t>perl</w:t>
-      </w:r>
-      <w:proofErr w:type="spellEnd"/>
-      <w:r>
-        <w:t xml:space="preserve"> to run without it. -Brian</w:t>
-      </w:r>
-    </w:p>
-    <w:p>
-      <w:pPr>
-        <w:pStyle w:val="ListParagraph"/>
-        <w:numPr>
-          <w:ilvl w:val="2"/>
-          <w:numId w:val="1"/>
-        </w:numPr>
-      </w:pPr>
-      <w:r>
-        <w:t>May need to be forced.</w:t>
-      </w:r>
-    </w:p>
-    <w:p>
-      <w:pPr>
-        <w:pStyle w:val="ListParagraph"/>
-        <w:numPr>
-          <w:ilvl w:val="1"/>
-          <w:numId w:val="1"/>
-        </w:numPr>
-      </w:pPr>
-      <w:proofErr w:type="spellStart"/>
-      <w:r>
-        <w:t>cpan</w:t>
-      </w:r>
-      <w:proofErr w:type="spellEnd"/>
-      <w:r>
-        <w:t xml:space="preserve"> </w:t>
-      </w:r>
-      <w:proofErr w:type="gramStart"/>
-      <w:r>
-        <w:t>IPC::</w:t>
-      </w:r>
-      <w:proofErr w:type="spellStart"/>
-      <w:proofErr w:type="gramEnd"/>
-      <w:r>
-        <w:t>Cmd</w:t>
-      </w:r>
-      <w:proofErr w:type="spellEnd"/>
+    </w:p>
+    <w:p>
+      <w:pPr>
+        <w:pStyle w:val="ListParagraph"/>
+      </w:pPr>
+    </w:p>
+    <w:p>
+      <w:pPr>
+        <w:pStyle w:val="ListParagraph"/>
+      </w:pPr>
+    </w:p>
+    <w:p>
+      <w:r>
+        <w:br w:type="page"/>
+      </w:r>
+    </w:p>
+    <w:p>
+      <w:pPr>
+        <w:pStyle w:val="ListParagraph"/>
+      </w:pPr>
+      <w:r>
+        <w:lastRenderedPageBreak/>
+        <w:t>Underline = required</w:t>
+      </w:r>
     </w:p>
     <w:p>
       <w:pPr>
@@ -422,42 +447,7 @@
         </w:numPr>
       </w:pPr>
       <w:r>
-        <w:t>Add “</w:t>
-      </w:r>
-      <w:r>
-        <w:t>C:\Users\</w:t>
-      </w:r>
-      <w:proofErr w:type="spellStart"/>
-      <w:r>
-        <w:t>jsiegers</w:t>
-      </w:r>
-      <w:proofErr w:type="spellEnd"/>
-      <w:r>
-        <w:t>\Desktop\</w:t>
-      </w:r>
-      <w:proofErr w:type="spellStart"/>
-      <w:r>
-        <w:t>MyTools</w:t>
-      </w:r>
-      <w:proofErr w:type="spellEnd"/>
-      <w:r>
-        <w:t>\</w:t>
-      </w:r>
-      <w:proofErr w:type="spellStart"/>
-      <w:r>
-        <w:t>MyTools</w:t>
-      </w:r>
-      <w:proofErr w:type="spellEnd"/>
-      <w:r>
-        <w:t xml:space="preserve">” (wherever </w:t>
-      </w:r>
-      <w:proofErr w:type="spellStart"/>
-      <w:r>
-        <w:t>perl</w:t>
-      </w:r>
-      <w:proofErr w:type="spellEnd"/>
-      <w:r>
-        <w:t xml:space="preserve"> scripts are located) to PERLLIB enviro variable – create if it doesn’t exist</w:t>
+        <w:t>-L length of profile (default 2000)</w:t>
       </w:r>
     </w:p>
     <w:p>
@@ -469,75 +459,64 @@
         </w:numPr>
       </w:pPr>
       <w:r>
-        <w:t xml:space="preserve">Download </w:t>
-      </w:r>
-      <w:proofErr w:type="spellStart"/>
-      <w:r>
-        <w:t>Zettai</w:t>
-      </w:r>
-      <w:r>
-        <w:t>r</w:t>
-      </w:r>
-      <w:proofErr w:type="spellEnd"/>
-      <w:r>
-        <w:t xml:space="preserve"> </w:t>
-      </w:r>
-      <w:hyperlink r:id="rId6" w:history="1">
-        <w:r>
-          <w:rPr>
-            <w:rStyle w:val="Hyperlink"/>
-          </w:rPr>
-          <w:t>http://www.seg.rmit.edu.au/zettair/download.html</w:t>
-        </w:r>
-      </w:hyperlink>
-      <w:r>
-        <w:t xml:space="preserve"> (zet.exe)</w:t>
-      </w:r>
-    </w:p>
-    <w:p>
-      <w:pPr>
-        <w:pStyle w:val="ListParagraph"/>
-        <w:numPr>
-          <w:ilvl w:val="1"/>
-          <w:numId w:val="1"/>
-        </w:numPr>
-      </w:pPr>
-      <w:r>
-        <w:t>Use Tennyson’s Version</w:t>
-      </w:r>
-      <w:r>
-        <w:t xml:space="preserve"> as well</w:t>
-      </w:r>
-      <w:r>
-        <w:t xml:space="preserve"> </w:t>
-      </w:r>
-      <w:r>
-        <w:t xml:space="preserve">– of </w:t>
-      </w:r>
-      <w:proofErr w:type="spellStart"/>
-      <w:r>
-        <w:t>Zettair</w:t>
-      </w:r>
-      <w:proofErr w:type="spellEnd"/>
-      <w:r>
-        <w:t xml:space="preserve"> </w:t>
-      </w:r>
-      <w:r>
-        <w:t>(zetMFT.exe)</w:t>
-      </w:r>
-    </w:p>
-    <w:p>
-      <w:pPr>
-        <w:pStyle w:val="ListParagraph"/>
-        <w:numPr>
-          <w:ilvl w:val="1"/>
-          <w:numId w:val="1"/>
-        </w:numPr>
-      </w:pPr>
-      <w:r>
-        <w:t>Place both in scripts folder</w:t>
-      </w:r>
-    </w:p>
+        <w:t>-n length of n-gram (default 6)</w:t>
+      </w:r>
+    </w:p>
+    <w:p>
+      <w:pPr>
+        <w:pStyle w:val="ListParagraph"/>
+        <w:numPr>
+          <w:ilvl w:val="0"/>
+          <w:numId w:val="1"/>
+        </w:numPr>
+      </w:pPr>
+    </w:p>
+    <w:p>
+      <w:pPr>
+        <w:pStyle w:val="ListParagraph"/>
+        <w:numPr>
+          <w:ilvl w:val="0"/>
+          <w:numId w:val="1"/>
+        </w:numPr>
+      </w:pPr>
+      <w:r>
+        <w:t>ASAP (-train [-dir=directory] | -query –doc=&lt;query document&gt; [-dir=&lt;directory&gt;] | -experiment ) (-SCAP [-L=&lt;length&gt;] [-n=&lt;n-gram size&gt;]| -Burrows)</w:t>
+      </w:r>
+    </w:p>
+    <w:p>
+      <w:pPr>
+        <w:pStyle w:val="ListParagraph"/>
+        <w:numPr>
+          <w:ilvl w:val="0"/>
+          <w:numId w:val="1"/>
+        </w:numPr>
+      </w:pPr>
+    </w:p>
+    <w:p>
+      <w:pPr>
+        <w:pStyle w:val="ListParagraph"/>
+        <w:numPr>
+          <w:ilvl w:val="0"/>
+          <w:numId w:val="1"/>
+        </w:numPr>
+      </w:pPr>
+      <w:r>
+        <w:t>-Make a elegant way to parse command functions</w:t>
+      </w:r>
+    </w:p>
+    <w:p>
+      <w:pPr>
+        <w:pStyle w:val="ListParagraph"/>
+        <w:numPr>
+          <w:ilvl w:val="0"/>
+          <w:numId w:val="1"/>
+        </w:numPr>
+      </w:pPr>
+      <w:r>
+        <w:t>ASAP –Train –d=”c:\MyStuff” –method=Burrows –n=6 –L=2800</w:t>
+      </w:r>
+    </w:p>
+    <w:p/>
     <w:sectPr>
       <w:pgSz w:w="12240" w:h="15840"/>
       <w:pgMar w:top="1440" w:right="1440" w:bottom="1440" w:left="1440" w:header="720" w:footer="720" w:gutter="0"/>
@@ -549,8 +528,234 @@
 </file>
 
 <file path=word/numbering.xml><?xml version="1.0" encoding="utf-8"?>
-<w:numbering xmlns:wpc="http://schemas.microsoft.com/office/word/2010/wordprocessingCanvas" xmlns:cx="http://schemas.microsoft.com/office/drawing/2014/chartex" xmlns:cx1="http://schemas.microsoft.com/office/drawing/2015/9/8/chartex" xmlns:mc="http://schemas.openxmlformats.org/markup-compatibility/2006" xmlns:o="urn:schemas-microsoft-com:office:office" xmlns:r="http://schemas.openxmlformats.org/officeDocument/2006/relationships" xmlns:m="http://schemas.openxmlformats.org/officeDocument/2006/math" xmlns:v="urn:schemas-microsoft-com:vml" xmlns:wp14="http://schemas.microsoft.com/office/word/2010/wordprocessingDrawing" xmlns:wp="http://schemas.openxmlformats.org/drawingml/2006/wordprocessingDrawing" xmlns:w10="urn:schemas-microsoft-com:office:word" xmlns:w="http://schemas.openxmlformats.org/wordprocessingml/2006/main" xmlns:w14="http://schemas.microsoft.com/office/word/2010/wordml" xmlns:w15="http://schemas.microsoft.com/office/word/2012/wordml" xmlns:w16se="http://schemas.microsoft.com/office/word/2015/wordml/symex" xmlns:wpg="http://schemas.microsoft.com/office/word/2010/wordprocessingGroup" xmlns:wpi="http://schemas.microsoft.com/office/word/2010/wordprocessingInk" xmlns:wne="http://schemas.microsoft.com/office/word/2006/wordml" xmlns:wps="http://schemas.microsoft.com/office/word/2010/wordprocessingShape" mc:Ignorable="w14 w15 w16se wp14">
+<w:numbering xmlns:wpc="http://schemas.microsoft.com/office/word/2010/wordprocessingCanvas" xmlns:cx="http://schemas.microsoft.com/office/drawing/2014/chartex" xmlns:cx1="http://schemas.microsoft.com/office/drawing/2015/9/8/chartex" xmlns:cx2="http://schemas.microsoft.com/office/drawing/2015/10/21/chartex" xmlns:cx3="http://schemas.microsoft.com/office/drawing/2016/5/9/chartex" xmlns:cx4="http://schemas.microsoft.com/office/drawing/2016/5/10/chartex" xmlns:cx5="http://schemas.microsoft.com/office/drawing/2016/5/11/chartex" xmlns:cx6="http://schemas.microsoft.com/office/drawing/2016/5/12/chartex" xmlns:cx7="http://schemas.microsoft.com/office/drawing/2016/5/13/chartex" xmlns:cx8="http://schemas.microsoft.com/office/drawing/2016/5/14/chartex" xmlns:mc="http://schemas.openxmlformats.org/markup-compatibility/2006" xmlns:o="urn:schemas-microsoft-com:office:office" xmlns:r="http://schemas.openxmlformats.org/officeDocument/2006/relationships" xmlns:m="http://schemas.openxmlformats.org/officeDocument/2006/math" xmlns:v="urn:schemas-microsoft-com:vml" xmlns:wp14="http://schemas.microsoft.com/office/word/2010/wordprocessingDrawing" xmlns:wp="http://schemas.openxmlformats.org/drawingml/2006/wordprocessingDrawing" xmlns:w10="urn:schemas-microsoft-com:office:word" xmlns:w="http://schemas.openxmlformats.org/wordprocessingml/2006/main" xmlns:w14="http://schemas.microsoft.com/office/word/2010/wordml" xmlns:w15="http://schemas.microsoft.com/office/word/2012/wordml" xmlns:w16se="http://schemas.microsoft.com/office/word/2015/wordml/symex" xmlns:wpg="http://schemas.microsoft.com/office/word/2010/wordprocessingGroup" xmlns:wpi="http://schemas.microsoft.com/office/word/2010/wordprocessingInk" xmlns:wne="http://schemas.microsoft.com/office/word/2006/wordml" xmlns:wps="http://schemas.microsoft.com/office/word/2010/wordprocessingShape" mc:Ignorable="w14 w15 w16se wp14">
   <w:abstractNum w:abstractNumId="0" w15:restartNumberingAfterBreak="0">
+    <w:nsid w:val="05EB3A8B"/>
+    <w:multiLevelType w:val="hybridMultilevel"/>
+    <w:tmpl w:val="857C86E6"/>
+    <w:lvl w:ilvl="0" w:tplc="C5C24564">
+      <w:start w:val="1"/>
+      <w:numFmt w:val="bullet"/>
+      <w:lvlText w:val="-"/>
+      <w:lvlJc w:val="left"/>
+      <w:pPr>
+        <w:ind w:left="1080" w:hanging="360"/>
+      </w:pPr>
+      <w:rPr>
+        <w:rFonts w:ascii="Calibri" w:eastAsiaTheme="minorHAnsi" w:hAnsi="Calibri" w:cs="Calibri" w:hint="default"/>
+      </w:rPr>
+    </w:lvl>
+    <w:lvl w:ilvl="1" w:tplc="04090003">
+      <w:start w:val="1"/>
+      <w:numFmt w:val="bullet"/>
+      <w:lvlText w:val="o"/>
+      <w:lvlJc w:val="left"/>
+      <w:pPr>
+        <w:ind w:left="1800" w:hanging="360"/>
+      </w:pPr>
+      <w:rPr>
+        <w:rFonts w:ascii="Courier New" w:hAnsi="Courier New" w:cs="Courier New" w:hint="default"/>
+      </w:rPr>
+    </w:lvl>
+    <w:lvl w:ilvl="2" w:tplc="04090005">
+      <w:start w:val="1"/>
+      <w:numFmt w:val="bullet"/>
+      <w:lvlText w:val=""/>
+      <w:lvlJc w:val="left"/>
+      <w:pPr>
+        <w:ind w:left="2520" w:hanging="360"/>
+      </w:pPr>
+      <w:rPr>
+        <w:rFonts w:ascii="Wingdings" w:hAnsi="Wingdings" w:hint="default"/>
+      </w:rPr>
+    </w:lvl>
+    <w:lvl w:ilvl="3" w:tplc="04090001" w:tentative="1">
+      <w:start w:val="1"/>
+      <w:numFmt w:val="bullet"/>
+      <w:lvlText w:val=""/>
+      <w:lvlJc w:val="left"/>
+      <w:pPr>
+        <w:ind w:left="3240" w:hanging="360"/>
+      </w:pPr>
+      <w:rPr>
+        <w:rFonts w:ascii="Symbol" w:hAnsi="Symbol" w:hint="default"/>
+      </w:rPr>
+    </w:lvl>
+    <w:lvl w:ilvl="4" w:tplc="04090003" w:tentative="1">
+      <w:start w:val="1"/>
+      <w:numFmt w:val="bullet"/>
+      <w:lvlText w:val="o"/>
+      <w:lvlJc w:val="left"/>
+      <w:pPr>
+        <w:ind w:left="3960" w:hanging="360"/>
+      </w:pPr>
+      <w:rPr>
+        <w:rFonts w:ascii="Courier New" w:hAnsi="Courier New" w:cs="Courier New" w:hint="default"/>
+      </w:rPr>
+    </w:lvl>
+    <w:lvl w:ilvl="5" w:tplc="04090005" w:tentative="1">
+      <w:start w:val="1"/>
+      <w:numFmt w:val="bullet"/>
+      <w:lvlText w:val=""/>
+      <w:lvlJc w:val="left"/>
+      <w:pPr>
+        <w:ind w:left="4680" w:hanging="360"/>
+      </w:pPr>
+      <w:rPr>
+        <w:rFonts w:ascii="Wingdings" w:hAnsi="Wingdings" w:hint="default"/>
+      </w:rPr>
+    </w:lvl>
+    <w:lvl w:ilvl="6" w:tplc="04090001" w:tentative="1">
+      <w:start w:val="1"/>
+      <w:numFmt w:val="bullet"/>
+      <w:lvlText w:val=""/>
+      <w:lvlJc w:val="left"/>
+      <w:pPr>
+        <w:ind w:left="5400" w:hanging="360"/>
+      </w:pPr>
+      <w:rPr>
+        <w:rFonts w:ascii="Symbol" w:hAnsi="Symbol" w:hint="default"/>
+      </w:rPr>
+    </w:lvl>
+    <w:lvl w:ilvl="7" w:tplc="04090003" w:tentative="1">
+      <w:start w:val="1"/>
+      <w:numFmt w:val="bullet"/>
+      <w:lvlText w:val="o"/>
+      <w:lvlJc w:val="left"/>
+      <w:pPr>
+        <w:ind w:left="6120" w:hanging="360"/>
+      </w:pPr>
+      <w:rPr>
+        <w:rFonts w:ascii="Courier New" w:hAnsi="Courier New" w:cs="Courier New" w:hint="default"/>
+      </w:rPr>
+    </w:lvl>
+    <w:lvl w:ilvl="8" w:tplc="04090005" w:tentative="1">
+      <w:start w:val="1"/>
+      <w:numFmt w:val="bullet"/>
+      <w:lvlText w:val=""/>
+      <w:lvlJc w:val="left"/>
+      <w:pPr>
+        <w:ind w:left="6840" w:hanging="360"/>
+      </w:pPr>
+      <w:rPr>
+        <w:rFonts w:ascii="Wingdings" w:hAnsi="Wingdings" w:hint="default"/>
+      </w:rPr>
+    </w:lvl>
+  </w:abstractNum>
+  <w:abstractNum w:abstractNumId="1" w15:restartNumberingAfterBreak="0">
+    <w:nsid w:val="3E033333"/>
+    <w:multiLevelType w:val="hybridMultilevel"/>
+    <w:tmpl w:val="26A2A210"/>
+    <w:lvl w:ilvl="0" w:tplc="CB38AF5E">
+      <w:start w:val="1"/>
+      <w:numFmt w:val="bullet"/>
+      <w:lvlText w:val="-"/>
+      <w:lvlJc w:val="left"/>
+      <w:pPr>
+        <w:ind w:left="1080" w:hanging="360"/>
+      </w:pPr>
+      <w:rPr>
+        <w:rFonts w:ascii="Calibri" w:eastAsiaTheme="minorHAnsi" w:hAnsi="Calibri" w:cs="Calibri" w:hint="default"/>
+      </w:rPr>
+    </w:lvl>
+    <w:lvl w:ilvl="1" w:tplc="04090003" w:tentative="1">
+      <w:start w:val="1"/>
+      <w:numFmt w:val="bullet"/>
+      <w:lvlText w:val="o"/>
+      <w:lvlJc w:val="left"/>
+      <w:pPr>
+        <w:ind w:left="1800" w:hanging="360"/>
+      </w:pPr>
+      <w:rPr>
+        <w:rFonts w:ascii="Courier New" w:hAnsi="Courier New" w:cs="Courier New" w:hint="default"/>
+      </w:rPr>
+    </w:lvl>
+    <w:lvl w:ilvl="2" w:tplc="04090005" w:tentative="1">
+      <w:start w:val="1"/>
+      <w:numFmt w:val="bullet"/>
+      <w:lvlText w:val=""/>
+      <w:lvlJc w:val="left"/>
+      <w:pPr>
+        <w:ind w:left="2520" w:hanging="360"/>
+      </w:pPr>
+      <w:rPr>
+        <w:rFonts w:ascii="Wingdings" w:hAnsi="Wingdings" w:hint="default"/>
+      </w:rPr>
+    </w:lvl>
+    <w:lvl w:ilvl="3" w:tplc="04090001" w:tentative="1">
+      <w:start w:val="1"/>
+      <w:numFmt w:val="bullet"/>
+      <w:lvlText w:val=""/>
+      <w:lvlJc w:val="left"/>
+      <w:pPr>
+        <w:ind w:left="3240" w:hanging="360"/>
+      </w:pPr>
+      <w:rPr>
+        <w:rFonts w:ascii="Symbol" w:hAnsi="Symbol" w:hint="default"/>
+      </w:rPr>
+    </w:lvl>
+    <w:lvl w:ilvl="4" w:tplc="04090003" w:tentative="1">
+      <w:start w:val="1"/>
+      <w:numFmt w:val="bullet"/>
+      <w:lvlText w:val="o"/>
+      <w:lvlJc w:val="left"/>
+      <w:pPr>
+        <w:ind w:left="3960" w:hanging="360"/>
+      </w:pPr>
+      <w:rPr>
+        <w:rFonts w:ascii="Courier New" w:hAnsi="Courier New" w:cs="Courier New" w:hint="default"/>
+      </w:rPr>
+    </w:lvl>
+    <w:lvl w:ilvl="5" w:tplc="04090005" w:tentative="1">
+      <w:start w:val="1"/>
+      <w:numFmt w:val="bullet"/>
+      <w:lvlText w:val=""/>
+      <w:lvlJc w:val="left"/>
+      <w:pPr>
+        <w:ind w:left="4680" w:hanging="360"/>
+      </w:pPr>
+      <w:rPr>
+        <w:rFonts w:ascii="Wingdings" w:hAnsi="Wingdings" w:hint="default"/>
+      </w:rPr>
+    </w:lvl>
+    <w:lvl w:ilvl="6" w:tplc="04090001" w:tentative="1">
+      <w:start w:val="1"/>
+      <w:numFmt w:val="bullet"/>
+      <w:lvlText w:val=""/>
+      <w:lvlJc w:val="left"/>
+      <w:pPr>
+        <w:ind w:left="5400" w:hanging="360"/>
+      </w:pPr>
+      <w:rPr>
+        <w:rFonts w:ascii="Symbol" w:hAnsi="Symbol" w:hint="default"/>
+      </w:rPr>
+    </w:lvl>
+    <w:lvl w:ilvl="7" w:tplc="04090003" w:tentative="1">
+      <w:start w:val="1"/>
+      <w:numFmt w:val="bullet"/>
+      <w:lvlText w:val="o"/>
+      <w:lvlJc w:val="left"/>
+      <w:pPr>
+        <w:ind w:left="6120" w:hanging="360"/>
+      </w:pPr>
+      <w:rPr>
+        <w:rFonts w:ascii="Courier New" w:hAnsi="Courier New" w:cs="Courier New" w:hint="default"/>
+      </w:rPr>
+    </w:lvl>
+    <w:lvl w:ilvl="8" w:tplc="04090005" w:tentative="1">
+      <w:start w:val="1"/>
+      <w:numFmt w:val="bullet"/>
+      <w:lvlText w:val=""/>
+      <w:lvlJc w:val="left"/>
+      <w:pPr>
+        <w:ind w:left="6840" w:hanging="360"/>
+      </w:pPr>
+      <w:rPr>
+        <w:rFonts w:ascii="Wingdings" w:hAnsi="Wingdings" w:hint="default"/>
+      </w:rPr>
+    </w:lvl>
+  </w:abstractNum>
+  <w:abstractNum w:abstractNumId="2" w15:restartNumberingAfterBreak="0">
     <w:nsid w:val="3E7B28A2"/>
     <w:multiLevelType w:val="hybridMultilevel"/>
     <w:tmpl w:val="0B90EEF4"/>
@@ -663,7 +868,222 @@
       </w:rPr>
     </w:lvl>
   </w:abstractNum>
+  <w:abstractNum w:abstractNumId="3" w15:restartNumberingAfterBreak="0">
+    <w:nsid w:val="7809544B"/>
+    <w:multiLevelType w:val="hybridMultilevel"/>
+    <w:tmpl w:val="72884954"/>
+    <w:lvl w:ilvl="0" w:tplc="BDF2894A">
+      <w:start w:val="1"/>
+      <w:numFmt w:val="bullet"/>
+      <w:lvlText w:val="-"/>
+      <w:lvlJc w:val="left"/>
+      <w:pPr>
+        <w:ind w:left="720" w:hanging="360"/>
+      </w:pPr>
+      <w:rPr>
+        <w:rFonts w:ascii="Calibri" w:eastAsiaTheme="minorHAnsi" w:hAnsi="Calibri" w:cs="Calibri" w:hint="default"/>
+      </w:rPr>
+    </w:lvl>
+    <w:lvl w:ilvl="1" w:tplc="04090003" w:tentative="1">
+      <w:start w:val="1"/>
+      <w:numFmt w:val="bullet"/>
+      <w:lvlText w:val="o"/>
+      <w:lvlJc w:val="left"/>
+      <w:pPr>
+        <w:ind w:left="1440" w:hanging="360"/>
+      </w:pPr>
+      <w:rPr>
+        <w:rFonts w:ascii="Courier New" w:hAnsi="Courier New" w:cs="Courier New" w:hint="default"/>
+      </w:rPr>
+    </w:lvl>
+    <w:lvl w:ilvl="2" w:tplc="04090005" w:tentative="1">
+      <w:start w:val="1"/>
+      <w:numFmt w:val="bullet"/>
+      <w:lvlText w:val=""/>
+      <w:lvlJc w:val="left"/>
+      <w:pPr>
+        <w:ind w:left="2160" w:hanging="360"/>
+      </w:pPr>
+      <w:rPr>
+        <w:rFonts w:ascii="Wingdings" w:hAnsi="Wingdings" w:hint="default"/>
+      </w:rPr>
+    </w:lvl>
+    <w:lvl w:ilvl="3" w:tplc="04090001" w:tentative="1">
+      <w:start w:val="1"/>
+      <w:numFmt w:val="bullet"/>
+      <w:lvlText w:val=""/>
+      <w:lvlJc w:val="left"/>
+      <w:pPr>
+        <w:ind w:left="2880" w:hanging="360"/>
+      </w:pPr>
+      <w:rPr>
+        <w:rFonts w:ascii="Symbol" w:hAnsi="Symbol" w:hint="default"/>
+      </w:rPr>
+    </w:lvl>
+    <w:lvl w:ilvl="4" w:tplc="04090003" w:tentative="1">
+      <w:start w:val="1"/>
+      <w:numFmt w:val="bullet"/>
+      <w:lvlText w:val="o"/>
+      <w:lvlJc w:val="left"/>
+      <w:pPr>
+        <w:ind w:left="3600" w:hanging="360"/>
+      </w:pPr>
+      <w:rPr>
+        <w:rFonts w:ascii="Courier New" w:hAnsi="Courier New" w:cs="Courier New" w:hint="default"/>
+      </w:rPr>
+    </w:lvl>
+    <w:lvl w:ilvl="5" w:tplc="04090005" w:tentative="1">
+      <w:start w:val="1"/>
+      <w:numFmt w:val="bullet"/>
+      <w:lvlText w:val=""/>
+      <w:lvlJc w:val="left"/>
+      <w:pPr>
+        <w:ind w:left="4320" w:hanging="360"/>
+      </w:pPr>
+      <w:rPr>
+        <w:rFonts w:ascii="Wingdings" w:hAnsi="Wingdings" w:hint="default"/>
+      </w:rPr>
+    </w:lvl>
+    <w:lvl w:ilvl="6" w:tplc="04090001" w:tentative="1">
+      <w:start w:val="1"/>
+      <w:numFmt w:val="bullet"/>
+      <w:lvlText w:val=""/>
+      <w:lvlJc w:val="left"/>
+      <w:pPr>
+        <w:ind w:left="5040" w:hanging="360"/>
+      </w:pPr>
+      <w:rPr>
+        <w:rFonts w:ascii="Symbol" w:hAnsi="Symbol" w:hint="default"/>
+      </w:rPr>
+    </w:lvl>
+    <w:lvl w:ilvl="7" w:tplc="04090003" w:tentative="1">
+      <w:start w:val="1"/>
+      <w:numFmt w:val="bullet"/>
+      <w:lvlText w:val="o"/>
+      <w:lvlJc w:val="left"/>
+      <w:pPr>
+        <w:ind w:left="5760" w:hanging="360"/>
+      </w:pPr>
+      <w:rPr>
+        <w:rFonts w:ascii="Courier New" w:hAnsi="Courier New" w:cs="Courier New" w:hint="default"/>
+      </w:rPr>
+    </w:lvl>
+    <w:lvl w:ilvl="8" w:tplc="04090005" w:tentative="1">
+      <w:start w:val="1"/>
+      <w:numFmt w:val="bullet"/>
+      <w:lvlText w:val=""/>
+      <w:lvlJc w:val="left"/>
+      <w:pPr>
+        <w:ind w:left="6480" w:hanging="360"/>
+      </w:pPr>
+      <w:rPr>
+        <w:rFonts w:ascii="Wingdings" w:hAnsi="Wingdings" w:hint="default"/>
+      </w:rPr>
+    </w:lvl>
+  </w:abstractNum>
+  <w:abstractNum w:abstractNumId="4" w15:restartNumberingAfterBreak="0">
+    <w:nsid w:val="78B7549F"/>
+    <w:multiLevelType w:val="hybridMultilevel"/>
+    <w:tmpl w:val="83A274E2"/>
+    <w:lvl w:ilvl="0" w:tplc="0409000F">
+      <w:start w:val="1"/>
+      <w:numFmt w:val="decimal"/>
+      <w:lvlText w:val="%1."/>
+      <w:lvlJc w:val="left"/>
+      <w:pPr>
+        <w:ind w:left="720" w:hanging="360"/>
+      </w:pPr>
+      <w:rPr>
+        <w:rFonts w:hint="default"/>
+        <w:u w:val="none"/>
+      </w:rPr>
+    </w:lvl>
+    <w:lvl w:ilvl="1" w:tplc="04090019" w:tentative="1">
+      <w:start w:val="1"/>
+      <w:numFmt w:val="lowerLetter"/>
+      <w:lvlText w:val="%2."/>
+      <w:lvlJc w:val="left"/>
+      <w:pPr>
+        <w:ind w:left="1440" w:hanging="360"/>
+      </w:pPr>
+    </w:lvl>
+    <w:lvl w:ilvl="2" w:tplc="0409001B" w:tentative="1">
+      <w:start w:val="1"/>
+      <w:numFmt w:val="lowerRoman"/>
+      <w:lvlText w:val="%3."/>
+      <w:lvlJc w:val="right"/>
+      <w:pPr>
+        <w:ind w:left="2160" w:hanging="180"/>
+      </w:pPr>
+    </w:lvl>
+    <w:lvl w:ilvl="3" w:tplc="0409000F" w:tentative="1">
+      <w:start w:val="1"/>
+      <w:numFmt w:val="decimal"/>
+      <w:lvlText w:val="%4."/>
+      <w:lvlJc w:val="left"/>
+      <w:pPr>
+        <w:ind w:left="2880" w:hanging="360"/>
+      </w:pPr>
+    </w:lvl>
+    <w:lvl w:ilvl="4" w:tplc="04090019" w:tentative="1">
+      <w:start w:val="1"/>
+      <w:numFmt w:val="lowerLetter"/>
+      <w:lvlText w:val="%5."/>
+      <w:lvlJc w:val="left"/>
+      <w:pPr>
+        <w:ind w:left="3600" w:hanging="360"/>
+      </w:pPr>
+    </w:lvl>
+    <w:lvl w:ilvl="5" w:tplc="0409001B" w:tentative="1">
+      <w:start w:val="1"/>
+      <w:numFmt w:val="lowerRoman"/>
+      <w:lvlText w:val="%6."/>
+      <w:lvlJc w:val="right"/>
+      <w:pPr>
+        <w:ind w:left="4320" w:hanging="180"/>
+      </w:pPr>
+    </w:lvl>
+    <w:lvl w:ilvl="6" w:tplc="0409000F" w:tentative="1">
+      <w:start w:val="1"/>
+      <w:numFmt w:val="decimal"/>
+      <w:lvlText w:val="%7."/>
+      <w:lvlJc w:val="left"/>
+      <w:pPr>
+        <w:ind w:left="5040" w:hanging="360"/>
+      </w:pPr>
+    </w:lvl>
+    <w:lvl w:ilvl="7" w:tplc="04090019" w:tentative="1">
+      <w:start w:val="1"/>
+      <w:numFmt w:val="lowerLetter"/>
+      <w:lvlText w:val="%8."/>
+      <w:lvlJc w:val="left"/>
+      <w:pPr>
+        <w:ind w:left="5760" w:hanging="360"/>
+      </w:pPr>
+    </w:lvl>
+    <w:lvl w:ilvl="8" w:tplc="0409001B" w:tentative="1">
+      <w:start w:val="1"/>
+      <w:numFmt w:val="lowerRoman"/>
+      <w:lvlText w:val="%9."/>
+      <w:lvlJc w:val="right"/>
+      <w:pPr>
+        <w:ind w:left="6480" w:hanging="180"/>
+      </w:pPr>
+    </w:lvl>
+  </w:abstractNum>
   <w:num w:numId="1">
+    <w:abstractNumId w:val="2"/>
+  </w:num>
+  <w:num w:numId="2">
+    <w:abstractNumId w:val="4"/>
+  </w:num>
+  <w:num w:numId="3">
+    <w:abstractNumId w:val="1"/>
+  </w:num>
+  <w:num w:numId="4">
+    <w:abstractNumId w:val="3"/>
+  </w:num>
+  <w:num w:numId="5">
     <w:abstractNumId w:val="0"/>
   </w:num>
 </w:numbering>
@@ -686,7 +1106,7 @@
       </w:pPr>
     </w:pPrDefault>
   </w:docDefaults>
-  <w:latentStyles w:defLockedState="0" w:defUIPriority="99" w:defSemiHidden="0" w:defUnhideWhenUsed="0" w:defQFormat="0" w:count="371">
+  <w:latentStyles w:defLockedState="0" w:defUIPriority="99" w:defSemiHidden="0" w:defUnhideWhenUsed="0" w:defQFormat="0" w:count="374">
     <w:lsdException w:name="Normal" w:uiPriority="0" w:qFormat="1"/>
     <w:lsdException w:name="heading 1" w:uiPriority="9" w:qFormat="1"/>
     <w:lsdException w:name="heading 2" w:semiHidden="1" w:uiPriority="9" w:unhideWhenUsed="1" w:qFormat="1"/>
@@ -1058,6 +1478,9 @@
     <w:lsdException w:name="List Table 5 Dark Accent 6" w:uiPriority="50"/>
     <w:lsdException w:name="List Table 6 Colorful Accent 6" w:uiPriority="51"/>
     <w:lsdException w:name="List Table 7 Colorful Accent 6" w:uiPriority="52"/>
+    <w:lsdException w:name="Mention" w:semiHidden="1" w:unhideWhenUsed="1"/>
+    <w:lsdException w:name="Smart Hyperlink" w:semiHidden="1" w:unhideWhenUsed="1"/>
+    <w:lsdException w:name="Hashtag" w:semiHidden="1" w:unhideWhenUsed="1"/>
   </w:latentStyles>
   <w:style w:type="paragraph" w:default="1" w:styleId="Normal">
     <w:name w:val="Normal"/>

</xml_diff>